<commit_message>
deleting old adding final table
</commit_message>
<xml_diff>
--- a/COMPARATIVE TABLE.docx
+++ b/COMPARATIVE TABLE.docx
@@ -10,17 +10,11 @@
         <w:tblLook w:val="0000" w:firstRow="0" w:lastRow="0" w:firstColumn="0" w:lastColumn="0" w:noHBand="0" w:noVBand="0"/>
       </w:tblPr>
       <w:tblGrid>
-        <w:gridCol w:w="4672"/>
-        <w:gridCol w:w="1852"/>
-        <w:gridCol w:w="4486"/>
+        <w:gridCol w:w="3039"/>
+        <w:gridCol w:w="4525"/>
+        <w:gridCol w:w="3446"/>
       </w:tblGrid>
       <w:tr>
-        <w:tblPrEx>
-          <w:tblCellMar>
-            <w:top w:w="0" w:type="dxa"/>
-            <w:bottom w:w="0" w:type="dxa"/>
-          </w:tblCellMar>
-        </w:tblPrEx>
         <w:trPr>
           <w:trHeight w:val="1501"/>
         </w:trPr>
@@ -56,12 +50,6 @@
         </w:tc>
       </w:tr>
       <w:tr>
-        <w:tblPrEx>
-          <w:tblCellMar>
-            <w:top w:w="0" w:type="dxa"/>
-            <w:bottom w:w="0" w:type="dxa"/>
-          </w:tblCellMar>
-        </w:tblPrEx>
         <w:trPr>
           <w:trHeight w:val="1303"/>
         </w:trPr>
@@ -155,21 +143,17 @@
                 <w:sz w:val="28"/>
                 <w:szCs w:val="28"/>
               </w:rPr>
-              <w:t xml:space="preserve"> MICROSOFT</w:t>
+              <w:t xml:space="preserve"> SUITE</w:t>
             </w:r>
           </w:p>
         </w:tc>
       </w:tr>
       <w:tr>
         <w:tblPrEx>
-          <w:tblCellMar>
-            <w:top w:w="0" w:type="dxa"/>
-            <w:bottom w:w="0" w:type="dxa"/>
-          </w:tblCellMar>
           <w:tblLook w:val="04A0" w:firstRow="1" w:lastRow="0" w:firstColumn="1" w:lastColumn="0" w:noHBand="0" w:noVBand="1"/>
         </w:tblPrEx>
         <w:trPr>
-          <w:trHeight w:val="1636"/>
+          <w:trHeight w:val="852"/>
         </w:trPr>
         <w:tc>
           <w:tcPr>
@@ -198,9 +182,8 @@
                 <w:sz w:val="24"/>
                 <w:szCs w:val="24"/>
               </w:rPr>
-              <w:t xml:space="preserve">Text </w:t>
-            </w:r>
-            <w:proofErr w:type="spellStart"/>
+              <w:t>Text Format</w:t>
+            </w:r>
             <w:r>
               <w:rPr>
                 <w:b/>
@@ -208,9 +191,35 @@
                 <w:sz w:val="24"/>
                 <w:szCs w:val="24"/>
               </w:rPr>
-              <w:t>Formating</w:t>
-            </w:r>
-            <w:proofErr w:type="spellEnd"/>
+              <w:t>t</w:t>
+            </w:r>
+            <w:r>
+              <w:rPr>
+                <w:b/>
+                <w:bCs/>
+                <w:sz w:val="24"/>
+                <w:szCs w:val="24"/>
+              </w:rPr>
+              <w:t>ing</w:t>
+            </w:r>
+          </w:p>
+        </w:tc>
+        <w:tc>
+          <w:tcPr>
+            <w:tcW w:w="0" w:type="auto"/>
+            <w:shd w:val="clear" w:color="auto" w:fill="FFE599" w:themeFill="accent4" w:themeFillTint="66"/>
+          </w:tcPr>
+          <w:p>
+            <w:pPr>
+              <w:pStyle w:val="ListParagraph"/>
+              <w:numPr>
+                <w:ilvl w:val="0"/>
+                <w:numId w:val="9"/>
+              </w:numPr>
+            </w:pPr>
+            <w:r>
+              <w:t>Very rich formatting options, large collection of fonts, more control over character spacing and text effects.</w:t>
+            </w:r>
           </w:p>
         </w:tc>
         <w:tc>
@@ -219,27 +228,20 @@
           </w:tcPr>
           <w:p>
             <w:pPr>
-              <w:ind w:firstLine="720"/>
-              <w:jc w:val="center"/>
+              <w:pStyle w:val="ListParagraph"/>
+              <w:numPr>
+                <w:ilvl w:val="0"/>
+                <w:numId w:val="9"/>
+              </w:numPr>
             </w:pPr>
-          </w:p>
-        </w:tc>
-        <w:tc>
-          <w:tcPr>
-            <w:tcW w:w="0" w:type="auto"/>
-          </w:tcPr>
-          <w:p>
-            <w:bookmarkStart w:id="0" w:name="_GoBack"/>
-            <w:bookmarkEnd w:id="0"/>
+            <w:r>
+              <w:t>Provides all essential formatting but limited fronts and fewer effects</w:t>
+            </w:r>
           </w:p>
         </w:tc>
       </w:tr>
       <w:tr>
         <w:tblPrEx>
-          <w:tblCellMar>
-            <w:top w:w="0" w:type="dxa"/>
-            <w:bottom w:w="0" w:type="dxa"/>
-          </w:tblCellMar>
           <w:tblLook w:val="04A0" w:firstRow="1" w:lastRow="0" w:firstColumn="1" w:lastColumn="0" w:noHBand="0" w:noVBand="1"/>
         </w:tblPrEx>
         <w:trPr>
@@ -277,23 +279,93 @@
         <w:tc>
           <w:tcPr>
             <w:tcW w:w="0" w:type="auto"/>
+            <w:shd w:val="clear" w:color="auto" w:fill="FFE599" w:themeFill="accent4" w:themeFillTint="66"/>
           </w:tcPr>
-          <w:p/>
+          <w:p>
+            <w:pPr>
+              <w:pStyle w:val="ListParagraph"/>
+              <w:numPr>
+                <w:ilvl w:val="0"/>
+                <w:numId w:val="7"/>
+              </w:numPr>
+            </w:pPr>
+            <w:r>
+              <w:t xml:space="preserve">Insert </w:t>
+            </w:r>
+            <w:r>
+              <w:t>tables by grid, custom size or drawing.</w:t>
+            </w:r>
+          </w:p>
+          <w:p>
+            <w:pPr>
+              <w:pStyle w:val="ListParagraph"/>
+              <w:numPr>
+                <w:ilvl w:val="0"/>
+                <w:numId w:val="7"/>
+              </w:numPr>
+            </w:pPr>
+            <w:r>
+              <w:t>Can convert text into tables or tables into text.</w:t>
+            </w:r>
+          </w:p>
+          <w:p>
+            <w:pPr>
+              <w:pStyle w:val="ListParagraph"/>
+              <w:numPr>
+                <w:ilvl w:val="0"/>
+                <w:numId w:val="7"/>
+              </w:numPr>
+            </w:pPr>
+            <w:r>
+              <w:t>Quick table templates such as calendars and lists.</w:t>
+            </w:r>
+          </w:p>
         </w:tc>
         <w:tc>
           <w:tcPr>
             <w:tcW w:w="0" w:type="auto"/>
             <w:shd w:val="clear" w:color="auto" w:fill="auto"/>
           </w:tcPr>
-          <w:p/>
+          <w:p>
+            <w:pPr>
+              <w:pStyle w:val="ListParagraph"/>
+              <w:numPr>
+                <w:ilvl w:val="0"/>
+                <w:numId w:val="7"/>
+              </w:numPr>
+            </w:pPr>
+            <w:r>
+              <w:t>Insert tables using grid selection only.</w:t>
+            </w:r>
+          </w:p>
+          <w:p>
+            <w:pPr>
+              <w:pStyle w:val="ListParagraph"/>
+              <w:numPr>
+                <w:ilvl w:val="0"/>
+                <w:numId w:val="7"/>
+              </w:numPr>
+            </w:pPr>
+            <w:r>
+              <w:t>No DRAW TABLE option.</w:t>
+            </w:r>
+          </w:p>
+          <w:p>
+            <w:pPr>
+              <w:pStyle w:val="ListParagraph"/>
+              <w:numPr>
+                <w:ilvl w:val="0"/>
+                <w:numId w:val="7"/>
+              </w:numPr>
+            </w:pPr>
+            <w:r>
+              <w:t>No</w:t>
+            </w:r>
+          </w:p>
         </w:tc>
       </w:tr>
       <w:tr>
         <w:tblPrEx>
-          <w:tblCellMar>
-            <w:top w:w="0" w:type="dxa"/>
-            <w:bottom w:w="0" w:type="dxa"/>
-          </w:tblCellMar>
           <w:tblLook w:val="04A0" w:firstRow="1" w:lastRow="0" w:firstColumn="1" w:lastColumn="0" w:noHBand="0" w:noVBand="1"/>
         </w:tblPrEx>
         <w:trPr>
@@ -324,39 +396,115 @@
                 <w:sz w:val="24"/>
                 <w:szCs w:val="24"/>
               </w:rPr>
-              <w:t xml:space="preserve">Real-time </w:t>
-            </w:r>
-            <w:proofErr w:type="spellStart"/>
+              <w:t>Real-time Collab</w:t>
+            </w:r>
             <w:r>
               <w:rPr>
                 <w:b/>
                 <w:sz w:val="24"/>
                 <w:szCs w:val="24"/>
               </w:rPr>
-              <w:t>Collabration</w:t>
-            </w:r>
-            <w:proofErr w:type="spellEnd"/>
+              <w:t>o</w:t>
+            </w:r>
+            <w:r>
+              <w:rPr>
+                <w:b/>
+                <w:sz w:val="24"/>
+                <w:szCs w:val="24"/>
+              </w:rPr>
+              <w:t>ration</w:t>
+            </w:r>
           </w:p>
         </w:tc>
         <w:tc>
           <w:tcPr>
             <w:tcW w:w="0" w:type="auto"/>
           </w:tcPr>
-          <w:p/>
+          <w:p>
+            <w:pPr>
+              <w:pStyle w:val="ListParagraph"/>
+              <w:numPr>
+                <w:ilvl w:val="0"/>
+                <w:numId w:val="11"/>
+              </w:numPr>
+            </w:pPr>
+            <w:r>
+              <w:t>Requires OneDrive/SharePoint to enable real-time collaboration.</w:t>
+            </w:r>
+          </w:p>
+          <w:p>
+            <w:pPr>
+              <w:pStyle w:val="ListParagraph"/>
+              <w:numPr>
+                <w:ilvl w:val="0"/>
+                <w:numId w:val="11"/>
+              </w:numPr>
+            </w:pPr>
+            <w:r>
+              <w:t>Desktop Word supports collaboration but syncing may lag.</w:t>
+            </w:r>
+          </w:p>
+          <w:p>
+            <w:pPr>
+              <w:pStyle w:val="ListParagraph"/>
+              <w:numPr>
+                <w:ilvl w:val="0"/>
+                <w:numId w:val="11"/>
+              </w:numPr>
+            </w:pPr>
+            <w:r>
+              <w:t xml:space="preserve">Everyone needs a Microsoft account. </w:t>
+            </w:r>
+          </w:p>
         </w:tc>
         <w:tc>
           <w:tcPr>
             <w:tcW w:w="0" w:type="auto"/>
+            <w:shd w:val="clear" w:color="auto" w:fill="FFE599" w:themeFill="accent4" w:themeFillTint="66"/>
           </w:tcPr>
-          <w:p/>
+          <w:p>
+            <w:pPr>
+              <w:pStyle w:val="ListParagraph"/>
+              <w:numPr>
+                <w:ilvl w:val="0"/>
+                <w:numId w:val="11"/>
+              </w:numPr>
+            </w:pPr>
+            <w:r>
+              <w:t xml:space="preserve">Collaboration </w:t>
+            </w:r>
+            <w:r>
+              <w:t>is native by default.</w:t>
+            </w:r>
+          </w:p>
+          <w:p>
+            <w:pPr>
+              <w:pStyle w:val="ListParagraph"/>
+              <w:numPr>
+                <w:ilvl w:val="0"/>
+                <w:numId w:val="11"/>
+              </w:numPr>
+            </w:pPr>
+            <w:r>
+              <w:t>Just need a Google account.</w:t>
+            </w:r>
+          </w:p>
+          <w:p>
+            <w:pPr>
+              <w:pStyle w:val="ListParagraph"/>
+              <w:numPr>
+                <w:ilvl w:val="0"/>
+                <w:numId w:val="11"/>
+              </w:numPr>
+            </w:pPr>
+            <w:r>
+              <w:t>No extra setup required.</w:t>
+            </w:r>
+          </w:p>
         </w:tc>
       </w:tr>
       <w:tr>
         <w:tblPrEx>
-          <w:tblCellMar>
-            <w:top w:w="0" w:type="dxa"/>
-            <w:bottom w:w="0" w:type="dxa"/>
-          </w:tblCellMar>
           <w:tblLook w:val="04A0" w:firstRow="1" w:lastRow="0" w:firstColumn="1" w:lastColumn="0" w:noHBand="0" w:noVBand="1"/>
         </w:tblPrEx>
         <w:trPr>
@@ -394,27 +542,111 @@
         <w:tc>
           <w:tcPr>
             <w:tcW w:w="0" w:type="auto"/>
+            <w:shd w:val="clear" w:color="auto" w:fill="FFE599" w:themeFill="accent4" w:themeFillTint="66"/>
             <w:vAlign w:val="center"/>
           </w:tcPr>
           <w:p>
             <w:pPr>
-              <w:jc w:val="center"/>
+              <w:pStyle w:val="ListParagraph"/>
+              <w:numPr>
+                <w:ilvl w:val="0"/>
+                <w:numId w:val="14"/>
+              </w:numPr>
             </w:pPr>
+            <w:r>
+              <w:t>Saves locally on PC.</w:t>
+            </w:r>
           </w:p>
+          <w:p>
+            <w:pPr>
+              <w:pStyle w:val="ListParagraph"/>
+              <w:numPr>
+                <w:ilvl w:val="0"/>
+                <w:numId w:val="14"/>
+              </w:numPr>
+            </w:pPr>
+            <w:r>
+              <w:t>Default format: .</w:t>
+            </w:r>
+            <w:proofErr w:type="spellStart"/>
+            <w:r>
+              <w:t>docx</w:t>
+            </w:r>
+            <w:proofErr w:type="spellEnd"/>
+            <w:r>
+              <w:t>, .</w:t>
+            </w:r>
+            <w:proofErr w:type="spellStart"/>
+            <w:r>
+              <w:t>xlsx</w:t>
+            </w:r>
+            <w:proofErr w:type="spellEnd"/>
+            <w:r>
+              <w:t xml:space="preserve"> etc.</w:t>
+            </w:r>
+          </w:p>
+          <w:p>
+            <w:pPr>
+              <w:pStyle w:val="ListParagraph"/>
+              <w:numPr>
+                <w:ilvl w:val="0"/>
+                <w:numId w:val="14"/>
+              </w:numPr>
+            </w:pPr>
+            <w:r>
+              <w:t>Can still save in old formats.</w:t>
+            </w:r>
+          </w:p>
+          <w:p/>
         </w:tc>
         <w:tc>
           <w:tcPr>
             <w:tcW w:w="0" w:type="auto"/>
           </w:tcPr>
-          <w:p/>
+          <w:p>
+            <w:pPr>
+              <w:pStyle w:val="ListParagraph"/>
+              <w:numPr>
+                <w:ilvl w:val="0"/>
+                <w:numId w:val="14"/>
+              </w:numPr>
+            </w:pPr>
+            <w:r>
+              <w:t>Auto-saves instantly to Google Drive (cloud only)</w:t>
+            </w:r>
+          </w:p>
+          <w:p>
+            <w:pPr>
+              <w:pStyle w:val="ListParagraph"/>
+              <w:numPr>
+                <w:ilvl w:val="0"/>
+                <w:numId w:val="14"/>
+              </w:numPr>
+            </w:pPr>
+            <w:r>
+              <w:t>Default format: .</w:t>
+            </w:r>
+            <w:proofErr w:type="spellStart"/>
+            <w:r>
+              <w:t>gdoc</w:t>
+            </w:r>
+            <w:proofErr w:type="spellEnd"/>
+            <w:r>
+              <w:t>, .</w:t>
+            </w:r>
+            <w:proofErr w:type="spellStart"/>
+            <w:r>
+              <w:t>gsheet</w:t>
+            </w:r>
+            <w:proofErr w:type="spellEnd"/>
+            <w:r>
+              <w:t xml:space="preserve"> etc.</w:t>
+            </w:r>
+          </w:p>
         </w:tc>
       </w:tr>
       <w:tr>
         <w:tblPrEx>
-          <w:tblCellMar>
-            <w:top w:w="0" w:type="dxa"/>
-            <w:bottom w:w="0" w:type="dxa"/>
-          </w:tblCellMar>
           <w:tblLook w:val="04A0" w:firstRow="1" w:lastRow="0" w:firstColumn="1" w:lastColumn="0" w:noHBand="0" w:noVBand="1"/>
         </w:tblPrEx>
         <w:trPr>
@@ -452,27 +684,66 @@
         <w:tc>
           <w:tcPr>
             <w:tcW w:w="0" w:type="auto"/>
+            <w:shd w:val="clear" w:color="auto" w:fill="FFE599" w:themeFill="accent4" w:themeFillTint="66"/>
             <w:vAlign w:val="center"/>
           </w:tcPr>
           <w:p>
             <w:pPr>
-              <w:jc w:val="center"/>
+              <w:pStyle w:val="ListParagraph"/>
+              <w:numPr>
+                <w:ilvl w:val="0"/>
+                <w:numId w:val="16"/>
+              </w:numPr>
             </w:pPr>
+            <w:r>
+              <w:t>Files stored locally by default.</w:t>
+            </w:r>
+          </w:p>
+          <w:p>
+            <w:pPr>
+              <w:pStyle w:val="ListParagraph"/>
+              <w:numPr>
+                <w:ilvl w:val="0"/>
+                <w:numId w:val="16"/>
+              </w:numPr>
+            </w:pPr>
+            <w:r>
+              <w:t>Option to save in OneDrive for cloud sync.</w:t>
+            </w:r>
           </w:p>
         </w:tc>
         <w:tc>
           <w:tcPr>
             <w:tcW w:w="0" w:type="auto"/>
           </w:tcPr>
-          <w:p/>
+          <w:p>
+            <w:pPr>
+              <w:pStyle w:val="ListParagraph"/>
+              <w:numPr>
+                <w:ilvl w:val="0"/>
+                <w:numId w:val="16"/>
+              </w:numPr>
+            </w:pPr>
+            <w:r>
+              <w:t>Files stored in Google Drive (cloud first).</w:t>
+            </w:r>
+          </w:p>
+          <w:p>
+            <w:pPr>
+              <w:pStyle w:val="ListParagraph"/>
+              <w:numPr>
+                <w:ilvl w:val="0"/>
+                <w:numId w:val="16"/>
+              </w:numPr>
+            </w:pPr>
+            <w:r>
+              <w:t>Offline mode keeps a cached copy but syncs back when online.</w:t>
+            </w:r>
+          </w:p>
         </w:tc>
       </w:tr>
       <w:tr>
         <w:tblPrEx>
-          <w:tblCellMar>
-            <w:top w:w="0" w:type="dxa"/>
-            <w:bottom w:w="0" w:type="dxa"/>
-          </w:tblCellMar>
           <w:tblLook w:val="04A0" w:firstRow="1" w:lastRow="0" w:firstColumn="1" w:lastColumn="0" w:noHBand="0" w:noVBand="1"/>
         </w:tblPrEx>
         <w:trPr>
@@ -510,19 +781,99 @@
         <w:tc>
           <w:tcPr>
             <w:tcW w:w="0" w:type="auto"/>
+            <w:shd w:val="clear" w:color="auto" w:fill="FFE599" w:themeFill="accent4" w:themeFillTint="66"/>
             <w:vAlign w:val="center"/>
           </w:tcPr>
           <w:p>
             <w:pPr>
-              <w:jc w:val="center"/>
+              <w:pStyle w:val="ListParagraph"/>
+              <w:numPr>
+                <w:ilvl w:val="0"/>
+                <w:numId w:val="17"/>
+              </w:numPr>
             </w:pPr>
+            <w:r>
+              <w:t xml:space="preserve">Full VBA (Visual Basic for </w:t>
+            </w:r>
+            <w:proofErr w:type="spellStart"/>
+            <w:r>
+              <w:t>Applicatioons</w:t>
+            </w:r>
+            <w:proofErr w:type="spellEnd"/>
+            <w:r>
+              <w:t>) support.</w:t>
+            </w:r>
+          </w:p>
+          <w:p>
+            <w:pPr>
+              <w:pStyle w:val="ListParagraph"/>
+              <w:numPr>
+                <w:ilvl w:val="0"/>
+                <w:numId w:val="17"/>
+              </w:numPr>
+            </w:pPr>
+            <w:r>
+              <w:t>Can records macros or write complex VBA scripts.</w:t>
+            </w:r>
+          </w:p>
+          <w:p>
+            <w:pPr>
+              <w:pStyle w:val="ListParagraph"/>
+              <w:numPr>
+                <w:ilvl w:val="0"/>
+                <w:numId w:val="17"/>
+              </w:numPr>
+            </w:pPr>
+            <w:r>
+              <w:t>Macros</w:t>
+            </w:r>
+            <w:r>
+              <w:t xml:space="preserve"> can automate formatting, calculations, data imports, repetitive tasks.</w:t>
+            </w:r>
+            <w:bookmarkStart w:id="0" w:name="_GoBack"/>
+            <w:bookmarkEnd w:id="0"/>
           </w:p>
         </w:tc>
         <w:tc>
           <w:tcPr>
             <w:tcW w:w="0" w:type="auto"/>
           </w:tcPr>
-          <w:p/>
+          <w:p>
+            <w:pPr>
+              <w:pStyle w:val="ListParagraph"/>
+              <w:numPr>
+                <w:ilvl w:val="0"/>
+                <w:numId w:val="17"/>
+              </w:numPr>
+            </w:pPr>
+            <w:r>
+              <w:t>Uses Google Apps Scripts for automation.</w:t>
+            </w:r>
+          </w:p>
+          <w:p>
+            <w:pPr>
+              <w:pStyle w:val="ListParagraph"/>
+              <w:numPr>
+                <w:ilvl w:val="0"/>
+                <w:numId w:val="17"/>
+              </w:numPr>
+            </w:pPr>
+            <w:r>
+              <w:t>In Google Sheets, you can also record macros, which generate Apps Script code.</w:t>
+            </w:r>
+          </w:p>
+          <w:p>
+            <w:pPr>
+              <w:pStyle w:val="ListParagraph"/>
+              <w:numPr>
+                <w:ilvl w:val="0"/>
+                <w:numId w:val="17"/>
+              </w:numPr>
+            </w:pPr>
+            <w:r>
+              <w:t>Works with Google services.</w:t>
+            </w:r>
+          </w:p>
         </w:tc>
       </w:tr>
     </w:tbl>
@@ -540,6 +891,119 @@
 <file path=word/numbering.xml><?xml version="1.0" encoding="utf-8"?>
 <w:numbering xmlns:wpc="http://schemas.microsoft.com/office/word/2010/wordprocessingCanvas" xmlns:cx="http://schemas.microsoft.com/office/drawing/2014/chartex" xmlns:mc="http://schemas.openxmlformats.org/markup-compatibility/2006" xmlns:o="urn:schemas-microsoft-com:office:office" xmlns:r="http://schemas.openxmlformats.org/officeDocument/2006/relationships" xmlns:m="http://schemas.openxmlformats.org/officeDocument/2006/math" xmlns:v="urn:schemas-microsoft-com:vml" xmlns:wp14="http://schemas.microsoft.com/office/word/2010/wordprocessingDrawing" xmlns:wp="http://schemas.openxmlformats.org/drawingml/2006/wordprocessingDrawing" xmlns:w10="urn:schemas-microsoft-com:office:word" xmlns:w="http://schemas.openxmlformats.org/wordprocessingml/2006/main" xmlns:w14="http://schemas.microsoft.com/office/word/2010/wordml" xmlns:w15="http://schemas.microsoft.com/office/word/2012/wordml" xmlns:w16se="http://schemas.microsoft.com/office/word/2015/wordml/symex" xmlns:wpg="http://schemas.microsoft.com/office/word/2010/wordprocessingGroup" xmlns:wpi="http://schemas.microsoft.com/office/word/2010/wordprocessingInk" xmlns:wne="http://schemas.microsoft.com/office/word/2006/wordml" xmlns:wps="http://schemas.microsoft.com/office/word/2010/wordprocessingShape" mc:Ignorable="w14 w15 w16se wp14">
   <w:abstractNum w:abstractNumId="0" w15:restartNumberingAfterBreak="0">
+    <w:nsid w:val="001D0D22"/>
+    <w:multiLevelType w:val="hybridMultilevel"/>
+    <w:tmpl w:val="8A2AD4CC"/>
+    <w:lvl w:ilvl="0" w:tplc="40090001">
+      <w:start w:val="1"/>
+      <w:numFmt w:val="bullet"/>
+      <w:lvlText w:val=""/>
+      <w:lvlJc w:val="left"/>
+      <w:pPr>
+        <w:ind w:left="720" w:hanging="360"/>
+      </w:pPr>
+      <w:rPr>
+        <w:rFonts w:ascii="Symbol" w:hAnsi="Symbol" w:hint="default"/>
+      </w:rPr>
+    </w:lvl>
+    <w:lvl w:ilvl="1" w:tplc="40090003" w:tentative="1">
+      <w:start w:val="1"/>
+      <w:numFmt w:val="bullet"/>
+      <w:lvlText w:val="o"/>
+      <w:lvlJc w:val="left"/>
+      <w:pPr>
+        <w:ind w:left="1440" w:hanging="360"/>
+      </w:pPr>
+      <w:rPr>
+        <w:rFonts w:ascii="Courier New" w:hAnsi="Courier New" w:cs="Courier New" w:hint="default"/>
+      </w:rPr>
+    </w:lvl>
+    <w:lvl w:ilvl="2" w:tplc="40090005" w:tentative="1">
+      <w:start w:val="1"/>
+      <w:numFmt w:val="bullet"/>
+      <w:lvlText w:val=""/>
+      <w:lvlJc w:val="left"/>
+      <w:pPr>
+        <w:ind w:left="2160" w:hanging="360"/>
+      </w:pPr>
+      <w:rPr>
+        <w:rFonts w:ascii="Wingdings" w:hAnsi="Wingdings" w:hint="default"/>
+      </w:rPr>
+    </w:lvl>
+    <w:lvl w:ilvl="3" w:tplc="40090001" w:tentative="1">
+      <w:start w:val="1"/>
+      <w:numFmt w:val="bullet"/>
+      <w:lvlText w:val=""/>
+      <w:lvlJc w:val="left"/>
+      <w:pPr>
+        <w:ind w:left="2880" w:hanging="360"/>
+      </w:pPr>
+      <w:rPr>
+        <w:rFonts w:ascii="Symbol" w:hAnsi="Symbol" w:hint="default"/>
+      </w:rPr>
+    </w:lvl>
+    <w:lvl w:ilvl="4" w:tplc="40090003" w:tentative="1">
+      <w:start w:val="1"/>
+      <w:numFmt w:val="bullet"/>
+      <w:lvlText w:val="o"/>
+      <w:lvlJc w:val="left"/>
+      <w:pPr>
+        <w:ind w:left="3600" w:hanging="360"/>
+      </w:pPr>
+      <w:rPr>
+        <w:rFonts w:ascii="Courier New" w:hAnsi="Courier New" w:cs="Courier New" w:hint="default"/>
+      </w:rPr>
+    </w:lvl>
+    <w:lvl w:ilvl="5" w:tplc="40090005" w:tentative="1">
+      <w:start w:val="1"/>
+      <w:numFmt w:val="bullet"/>
+      <w:lvlText w:val=""/>
+      <w:lvlJc w:val="left"/>
+      <w:pPr>
+        <w:ind w:left="4320" w:hanging="360"/>
+      </w:pPr>
+      <w:rPr>
+        <w:rFonts w:ascii="Wingdings" w:hAnsi="Wingdings" w:hint="default"/>
+      </w:rPr>
+    </w:lvl>
+    <w:lvl w:ilvl="6" w:tplc="40090001" w:tentative="1">
+      <w:start w:val="1"/>
+      <w:numFmt w:val="bullet"/>
+      <w:lvlText w:val=""/>
+      <w:lvlJc w:val="left"/>
+      <w:pPr>
+        <w:ind w:left="5040" w:hanging="360"/>
+      </w:pPr>
+      <w:rPr>
+        <w:rFonts w:ascii="Symbol" w:hAnsi="Symbol" w:hint="default"/>
+      </w:rPr>
+    </w:lvl>
+    <w:lvl w:ilvl="7" w:tplc="40090003" w:tentative="1">
+      <w:start w:val="1"/>
+      <w:numFmt w:val="bullet"/>
+      <w:lvlText w:val="o"/>
+      <w:lvlJc w:val="left"/>
+      <w:pPr>
+        <w:ind w:left="5760" w:hanging="360"/>
+      </w:pPr>
+      <w:rPr>
+        <w:rFonts w:ascii="Courier New" w:hAnsi="Courier New" w:cs="Courier New" w:hint="default"/>
+      </w:rPr>
+    </w:lvl>
+    <w:lvl w:ilvl="8" w:tplc="40090005" w:tentative="1">
+      <w:start w:val="1"/>
+      <w:numFmt w:val="bullet"/>
+      <w:lvlText w:val=""/>
+      <w:lvlJc w:val="left"/>
+      <w:pPr>
+        <w:ind w:left="6480" w:hanging="360"/>
+      </w:pPr>
+      <w:rPr>
+        <w:rFonts w:ascii="Wingdings" w:hAnsi="Wingdings" w:hint="default"/>
+      </w:rPr>
+    </w:lvl>
+  </w:abstractNum>
+  <w:abstractNum w:abstractNumId="1" w15:restartNumberingAfterBreak="0">
     <w:nsid w:val="00BC63B9"/>
     <w:multiLevelType w:val="hybridMultilevel"/>
     <w:tmpl w:val="035E66A0"/>
@@ -628,10 +1092,236 @@
       </w:pPr>
     </w:lvl>
   </w:abstractNum>
-  <w:abstractNum w:abstractNumId="1" w15:restartNumberingAfterBreak="0">
+  <w:abstractNum w:abstractNumId="2" w15:restartNumberingAfterBreak="0">
+    <w:nsid w:val="17281C65"/>
+    <w:multiLevelType w:val="hybridMultilevel"/>
+    <w:tmpl w:val="1EAAC226"/>
+    <w:lvl w:ilvl="0" w:tplc="40090001">
+      <w:start w:val="1"/>
+      <w:numFmt w:val="bullet"/>
+      <w:lvlText w:val=""/>
+      <w:lvlJc w:val="left"/>
+      <w:pPr>
+        <w:ind w:left="1440" w:hanging="360"/>
+      </w:pPr>
+      <w:rPr>
+        <w:rFonts w:ascii="Symbol" w:hAnsi="Symbol" w:hint="default"/>
+      </w:rPr>
+    </w:lvl>
+    <w:lvl w:ilvl="1" w:tplc="40090003" w:tentative="1">
+      <w:start w:val="1"/>
+      <w:numFmt w:val="bullet"/>
+      <w:lvlText w:val="o"/>
+      <w:lvlJc w:val="left"/>
+      <w:pPr>
+        <w:ind w:left="2160" w:hanging="360"/>
+      </w:pPr>
+      <w:rPr>
+        <w:rFonts w:ascii="Courier New" w:hAnsi="Courier New" w:cs="Courier New" w:hint="default"/>
+      </w:rPr>
+    </w:lvl>
+    <w:lvl w:ilvl="2" w:tplc="40090005" w:tentative="1">
+      <w:start w:val="1"/>
+      <w:numFmt w:val="bullet"/>
+      <w:lvlText w:val=""/>
+      <w:lvlJc w:val="left"/>
+      <w:pPr>
+        <w:ind w:left="2880" w:hanging="360"/>
+      </w:pPr>
+      <w:rPr>
+        <w:rFonts w:ascii="Wingdings" w:hAnsi="Wingdings" w:hint="default"/>
+      </w:rPr>
+    </w:lvl>
+    <w:lvl w:ilvl="3" w:tplc="40090001" w:tentative="1">
+      <w:start w:val="1"/>
+      <w:numFmt w:val="bullet"/>
+      <w:lvlText w:val=""/>
+      <w:lvlJc w:val="left"/>
+      <w:pPr>
+        <w:ind w:left="3600" w:hanging="360"/>
+      </w:pPr>
+      <w:rPr>
+        <w:rFonts w:ascii="Symbol" w:hAnsi="Symbol" w:hint="default"/>
+      </w:rPr>
+    </w:lvl>
+    <w:lvl w:ilvl="4" w:tplc="40090003" w:tentative="1">
+      <w:start w:val="1"/>
+      <w:numFmt w:val="bullet"/>
+      <w:lvlText w:val="o"/>
+      <w:lvlJc w:val="left"/>
+      <w:pPr>
+        <w:ind w:left="4320" w:hanging="360"/>
+      </w:pPr>
+      <w:rPr>
+        <w:rFonts w:ascii="Courier New" w:hAnsi="Courier New" w:cs="Courier New" w:hint="default"/>
+      </w:rPr>
+    </w:lvl>
+    <w:lvl w:ilvl="5" w:tplc="40090005" w:tentative="1">
+      <w:start w:val="1"/>
+      <w:numFmt w:val="bullet"/>
+      <w:lvlText w:val=""/>
+      <w:lvlJc w:val="left"/>
+      <w:pPr>
+        <w:ind w:left="5040" w:hanging="360"/>
+      </w:pPr>
+      <w:rPr>
+        <w:rFonts w:ascii="Wingdings" w:hAnsi="Wingdings" w:hint="default"/>
+      </w:rPr>
+    </w:lvl>
+    <w:lvl w:ilvl="6" w:tplc="40090001" w:tentative="1">
+      <w:start w:val="1"/>
+      <w:numFmt w:val="bullet"/>
+      <w:lvlText w:val=""/>
+      <w:lvlJc w:val="left"/>
+      <w:pPr>
+        <w:ind w:left="5760" w:hanging="360"/>
+      </w:pPr>
+      <w:rPr>
+        <w:rFonts w:ascii="Symbol" w:hAnsi="Symbol" w:hint="default"/>
+      </w:rPr>
+    </w:lvl>
+    <w:lvl w:ilvl="7" w:tplc="40090003" w:tentative="1">
+      <w:start w:val="1"/>
+      <w:numFmt w:val="bullet"/>
+      <w:lvlText w:val="o"/>
+      <w:lvlJc w:val="left"/>
+      <w:pPr>
+        <w:ind w:left="6480" w:hanging="360"/>
+      </w:pPr>
+      <w:rPr>
+        <w:rFonts w:ascii="Courier New" w:hAnsi="Courier New" w:cs="Courier New" w:hint="default"/>
+      </w:rPr>
+    </w:lvl>
+    <w:lvl w:ilvl="8" w:tplc="40090005" w:tentative="1">
+      <w:start w:val="1"/>
+      <w:numFmt w:val="bullet"/>
+      <w:lvlText w:val=""/>
+      <w:lvlJc w:val="left"/>
+      <w:pPr>
+        <w:ind w:left="7200" w:hanging="360"/>
+      </w:pPr>
+      <w:rPr>
+        <w:rFonts w:ascii="Wingdings" w:hAnsi="Wingdings" w:hint="default"/>
+      </w:rPr>
+    </w:lvl>
+  </w:abstractNum>
+  <w:abstractNum w:abstractNumId="3" w15:restartNumberingAfterBreak="0">
+    <w:nsid w:val="20CB3C7F"/>
+    <w:multiLevelType w:val="hybridMultilevel"/>
+    <w:tmpl w:val="30A6A734"/>
+    <w:lvl w:ilvl="0" w:tplc="40090003">
+      <w:start w:val="1"/>
+      <w:numFmt w:val="bullet"/>
+      <w:lvlText w:val="o"/>
+      <w:lvlJc w:val="left"/>
+      <w:pPr>
+        <w:ind w:left="1440" w:hanging="360"/>
+      </w:pPr>
+      <w:rPr>
+        <w:rFonts w:ascii="Courier New" w:hAnsi="Courier New" w:cs="Courier New" w:hint="default"/>
+      </w:rPr>
+    </w:lvl>
+    <w:lvl w:ilvl="1" w:tplc="40090003" w:tentative="1">
+      <w:start w:val="1"/>
+      <w:numFmt w:val="bullet"/>
+      <w:lvlText w:val="o"/>
+      <w:lvlJc w:val="left"/>
+      <w:pPr>
+        <w:ind w:left="2160" w:hanging="360"/>
+      </w:pPr>
+      <w:rPr>
+        <w:rFonts w:ascii="Courier New" w:hAnsi="Courier New" w:cs="Courier New" w:hint="default"/>
+      </w:rPr>
+    </w:lvl>
+    <w:lvl w:ilvl="2" w:tplc="40090005" w:tentative="1">
+      <w:start w:val="1"/>
+      <w:numFmt w:val="bullet"/>
+      <w:lvlText w:val=""/>
+      <w:lvlJc w:val="left"/>
+      <w:pPr>
+        <w:ind w:left="2880" w:hanging="360"/>
+      </w:pPr>
+      <w:rPr>
+        <w:rFonts w:ascii="Wingdings" w:hAnsi="Wingdings" w:hint="default"/>
+      </w:rPr>
+    </w:lvl>
+    <w:lvl w:ilvl="3" w:tplc="40090001" w:tentative="1">
+      <w:start w:val="1"/>
+      <w:numFmt w:val="bullet"/>
+      <w:lvlText w:val=""/>
+      <w:lvlJc w:val="left"/>
+      <w:pPr>
+        <w:ind w:left="3600" w:hanging="360"/>
+      </w:pPr>
+      <w:rPr>
+        <w:rFonts w:ascii="Symbol" w:hAnsi="Symbol" w:hint="default"/>
+      </w:rPr>
+    </w:lvl>
+    <w:lvl w:ilvl="4" w:tplc="40090003" w:tentative="1">
+      <w:start w:val="1"/>
+      <w:numFmt w:val="bullet"/>
+      <w:lvlText w:val="o"/>
+      <w:lvlJc w:val="left"/>
+      <w:pPr>
+        <w:ind w:left="4320" w:hanging="360"/>
+      </w:pPr>
+      <w:rPr>
+        <w:rFonts w:ascii="Courier New" w:hAnsi="Courier New" w:cs="Courier New" w:hint="default"/>
+      </w:rPr>
+    </w:lvl>
+    <w:lvl w:ilvl="5" w:tplc="40090005" w:tentative="1">
+      <w:start w:val="1"/>
+      <w:numFmt w:val="bullet"/>
+      <w:lvlText w:val=""/>
+      <w:lvlJc w:val="left"/>
+      <w:pPr>
+        <w:ind w:left="5040" w:hanging="360"/>
+      </w:pPr>
+      <w:rPr>
+        <w:rFonts w:ascii="Wingdings" w:hAnsi="Wingdings" w:hint="default"/>
+      </w:rPr>
+    </w:lvl>
+    <w:lvl w:ilvl="6" w:tplc="40090001" w:tentative="1">
+      <w:start w:val="1"/>
+      <w:numFmt w:val="bullet"/>
+      <w:lvlText w:val=""/>
+      <w:lvlJc w:val="left"/>
+      <w:pPr>
+        <w:ind w:left="5760" w:hanging="360"/>
+      </w:pPr>
+      <w:rPr>
+        <w:rFonts w:ascii="Symbol" w:hAnsi="Symbol" w:hint="default"/>
+      </w:rPr>
+    </w:lvl>
+    <w:lvl w:ilvl="7" w:tplc="40090003" w:tentative="1">
+      <w:start w:val="1"/>
+      <w:numFmt w:val="bullet"/>
+      <w:lvlText w:val="o"/>
+      <w:lvlJc w:val="left"/>
+      <w:pPr>
+        <w:ind w:left="6480" w:hanging="360"/>
+      </w:pPr>
+      <w:rPr>
+        <w:rFonts w:ascii="Courier New" w:hAnsi="Courier New" w:cs="Courier New" w:hint="default"/>
+      </w:rPr>
+    </w:lvl>
+    <w:lvl w:ilvl="8" w:tplc="40090005" w:tentative="1">
+      <w:start w:val="1"/>
+      <w:numFmt w:val="bullet"/>
+      <w:lvlText w:val=""/>
+      <w:lvlJc w:val="left"/>
+      <w:pPr>
+        <w:ind w:left="7200" w:hanging="360"/>
+      </w:pPr>
+      <w:rPr>
+        <w:rFonts w:ascii="Wingdings" w:hAnsi="Wingdings" w:hint="default"/>
+      </w:rPr>
+    </w:lvl>
+  </w:abstractNum>
+  <w:abstractNum w:abstractNumId="4" w15:restartNumberingAfterBreak="0">
     <w:nsid w:val="23646AD1"/>
     <w:multiLevelType w:val="hybridMultilevel"/>
-    <w:tmpl w:val="E85A8CEA"/>
+    <w:tmpl w:val="A3FEE078"/>
     <w:lvl w:ilvl="0" w:tplc="56A6A408">
       <w:start w:val="1"/>
       <w:numFmt w:val="decimal"/>
@@ -645,7 +1335,7 @@
         <w:b/>
       </w:rPr>
     </w:lvl>
-    <w:lvl w:ilvl="1" w:tplc="40090019" w:tentative="1">
+    <w:lvl w:ilvl="1" w:tplc="40090019">
       <w:start w:val="1"/>
       <w:numFmt w:val="lowerLetter"/>
       <w:lvlText w:val="%2."/>
@@ -654,7 +1344,7 @@
         <w:ind w:left="1440" w:hanging="360"/>
       </w:pPr>
     </w:lvl>
-    <w:lvl w:ilvl="2" w:tplc="4009001B" w:tentative="1">
+    <w:lvl w:ilvl="2" w:tplc="4009001B">
       <w:start w:val="1"/>
       <w:numFmt w:val="lowerRoman"/>
       <w:lvlText w:val="%3."/>
@@ -663,7 +1353,7 @@
         <w:ind w:left="2160" w:hanging="180"/>
       </w:pPr>
     </w:lvl>
-    <w:lvl w:ilvl="3" w:tplc="4009000F" w:tentative="1">
+    <w:lvl w:ilvl="3" w:tplc="4009000F">
       <w:start w:val="1"/>
       <w:numFmt w:val="decimal"/>
       <w:lvlText w:val="%4."/>
@@ -718,7 +1408,459 @@
       </w:pPr>
     </w:lvl>
   </w:abstractNum>
-  <w:abstractNum w:abstractNumId="2" w15:restartNumberingAfterBreak="0">
+  <w:abstractNum w:abstractNumId="5" w15:restartNumberingAfterBreak="0">
+    <w:nsid w:val="319F64DD"/>
+    <w:multiLevelType w:val="multilevel"/>
+    <w:tmpl w:val="40090021"/>
+    <w:lvl w:ilvl="0">
+      <w:start w:val="1"/>
+      <w:numFmt w:val="bullet"/>
+      <w:lvlText w:val=""/>
+      <w:lvlJc w:val="left"/>
+      <w:pPr>
+        <w:ind w:left="360" w:hanging="360"/>
+      </w:pPr>
+      <w:rPr>
+        <w:rFonts w:ascii="Wingdings" w:hAnsi="Wingdings" w:hint="default"/>
+      </w:rPr>
+    </w:lvl>
+    <w:lvl w:ilvl="1">
+      <w:start w:val="1"/>
+      <w:numFmt w:val="bullet"/>
+      <w:lvlText w:val=""/>
+      <w:lvlJc w:val="left"/>
+      <w:pPr>
+        <w:ind w:left="720" w:hanging="360"/>
+      </w:pPr>
+      <w:rPr>
+        <w:rFonts w:ascii="Wingdings" w:hAnsi="Wingdings" w:hint="default"/>
+      </w:rPr>
+    </w:lvl>
+    <w:lvl w:ilvl="2">
+      <w:start w:val="1"/>
+      <w:numFmt w:val="bullet"/>
+      <w:lvlText w:val=""/>
+      <w:lvlJc w:val="left"/>
+      <w:pPr>
+        <w:ind w:left="1080" w:hanging="360"/>
+      </w:pPr>
+      <w:rPr>
+        <w:rFonts w:ascii="Wingdings" w:hAnsi="Wingdings" w:hint="default"/>
+      </w:rPr>
+    </w:lvl>
+    <w:lvl w:ilvl="3">
+      <w:start w:val="1"/>
+      <w:numFmt w:val="bullet"/>
+      <w:lvlText w:val=""/>
+      <w:lvlJc w:val="left"/>
+      <w:pPr>
+        <w:ind w:left="1440" w:hanging="360"/>
+      </w:pPr>
+      <w:rPr>
+        <w:rFonts w:ascii="Symbol" w:hAnsi="Symbol" w:hint="default"/>
+      </w:rPr>
+    </w:lvl>
+    <w:lvl w:ilvl="4">
+      <w:start w:val="1"/>
+      <w:numFmt w:val="bullet"/>
+      <w:lvlText w:val=""/>
+      <w:lvlJc w:val="left"/>
+      <w:pPr>
+        <w:ind w:left="1800" w:hanging="360"/>
+      </w:pPr>
+      <w:rPr>
+        <w:rFonts w:ascii="Symbol" w:hAnsi="Symbol" w:hint="default"/>
+      </w:rPr>
+    </w:lvl>
+    <w:lvl w:ilvl="5">
+      <w:start w:val="1"/>
+      <w:numFmt w:val="bullet"/>
+      <w:lvlText w:val=""/>
+      <w:lvlJc w:val="left"/>
+      <w:pPr>
+        <w:ind w:left="2160" w:hanging="360"/>
+      </w:pPr>
+      <w:rPr>
+        <w:rFonts w:ascii="Wingdings" w:hAnsi="Wingdings" w:hint="default"/>
+      </w:rPr>
+    </w:lvl>
+    <w:lvl w:ilvl="6">
+      <w:start w:val="1"/>
+      <w:numFmt w:val="bullet"/>
+      <w:lvlText w:val=""/>
+      <w:lvlJc w:val="left"/>
+      <w:pPr>
+        <w:ind w:left="2520" w:hanging="360"/>
+      </w:pPr>
+      <w:rPr>
+        <w:rFonts w:ascii="Wingdings" w:hAnsi="Wingdings" w:hint="default"/>
+      </w:rPr>
+    </w:lvl>
+    <w:lvl w:ilvl="7">
+      <w:start w:val="1"/>
+      <w:numFmt w:val="bullet"/>
+      <w:lvlText w:val=""/>
+      <w:lvlJc w:val="left"/>
+      <w:pPr>
+        <w:ind w:left="2880" w:hanging="360"/>
+      </w:pPr>
+      <w:rPr>
+        <w:rFonts w:ascii="Symbol" w:hAnsi="Symbol" w:hint="default"/>
+      </w:rPr>
+    </w:lvl>
+    <w:lvl w:ilvl="8">
+      <w:start w:val="1"/>
+      <w:numFmt w:val="bullet"/>
+      <w:lvlText w:val=""/>
+      <w:lvlJc w:val="left"/>
+      <w:pPr>
+        <w:ind w:left="3240" w:hanging="360"/>
+      </w:pPr>
+      <w:rPr>
+        <w:rFonts w:ascii="Symbol" w:hAnsi="Symbol" w:hint="default"/>
+      </w:rPr>
+    </w:lvl>
+  </w:abstractNum>
+  <w:abstractNum w:abstractNumId="6" w15:restartNumberingAfterBreak="0">
+    <w:nsid w:val="48C74142"/>
+    <w:multiLevelType w:val="hybridMultilevel"/>
+    <w:tmpl w:val="88D6088C"/>
+    <w:lvl w:ilvl="0" w:tplc="40090001">
+      <w:start w:val="1"/>
+      <w:numFmt w:val="bullet"/>
+      <w:lvlText w:val=""/>
+      <w:lvlJc w:val="left"/>
+      <w:pPr>
+        <w:ind w:left="720" w:hanging="360"/>
+      </w:pPr>
+      <w:rPr>
+        <w:rFonts w:ascii="Symbol" w:hAnsi="Symbol" w:hint="default"/>
+      </w:rPr>
+    </w:lvl>
+    <w:lvl w:ilvl="1" w:tplc="40090003" w:tentative="1">
+      <w:start w:val="1"/>
+      <w:numFmt w:val="bullet"/>
+      <w:lvlText w:val="o"/>
+      <w:lvlJc w:val="left"/>
+      <w:pPr>
+        <w:ind w:left="1440" w:hanging="360"/>
+      </w:pPr>
+      <w:rPr>
+        <w:rFonts w:ascii="Courier New" w:hAnsi="Courier New" w:cs="Courier New" w:hint="default"/>
+      </w:rPr>
+    </w:lvl>
+    <w:lvl w:ilvl="2" w:tplc="40090005" w:tentative="1">
+      <w:start w:val="1"/>
+      <w:numFmt w:val="bullet"/>
+      <w:lvlText w:val=""/>
+      <w:lvlJc w:val="left"/>
+      <w:pPr>
+        <w:ind w:left="2160" w:hanging="360"/>
+      </w:pPr>
+      <w:rPr>
+        <w:rFonts w:ascii="Wingdings" w:hAnsi="Wingdings" w:hint="default"/>
+      </w:rPr>
+    </w:lvl>
+    <w:lvl w:ilvl="3" w:tplc="40090001" w:tentative="1">
+      <w:start w:val="1"/>
+      <w:numFmt w:val="bullet"/>
+      <w:lvlText w:val=""/>
+      <w:lvlJc w:val="left"/>
+      <w:pPr>
+        <w:ind w:left="2880" w:hanging="360"/>
+      </w:pPr>
+      <w:rPr>
+        <w:rFonts w:ascii="Symbol" w:hAnsi="Symbol" w:hint="default"/>
+      </w:rPr>
+    </w:lvl>
+    <w:lvl w:ilvl="4" w:tplc="40090003" w:tentative="1">
+      <w:start w:val="1"/>
+      <w:numFmt w:val="bullet"/>
+      <w:lvlText w:val="o"/>
+      <w:lvlJc w:val="left"/>
+      <w:pPr>
+        <w:ind w:left="3600" w:hanging="360"/>
+      </w:pPr>
+      <w:rPr>
+        <w:rFonts w:ascii="Courier New" w:hAnsi="Courier New" w:cs="Courier New" w:hint="default"/>
+      </w:rPr>
+    </w:lvl>
+    <w:lvl w:ilvl="5" w:tplc="40090005" w:tentative="1">
+      <w:start w:val="1"/>
+      <w:numFmt w:val="bullet"/>
+      <w:lvlText w:val=""/>
+      <w:lvlJc w:val="left"/>
+      <w:pPr>
+        <w:ind w:left="4320" w:hanging="360"/>
+      </w:pPr>
+      <w:rPr>
+        <w:rFonts w:ascii="Wingdings" w:hAnsi="Wingdings" w:hint="default"/>
+      </w:rPr>
+    </w:lvl>
+    <w:lvl w:ilvl="6" w:tplc="40090001" w:tentative="1">
+      <w:start w:val="1"/>
+      <w:numFmt w:val="bullet"/>
+      <w:lvlText w:val=""/>
+      <w:lvlJc w:val="left"/>
+      <w:pPr>
+        <w:ind w:left="5040" w:hanging="360"/>
+      </w:pPr>
+      <w:rPr>
+        <w:rFonts w:ascii="Symbol" w:hAnsi="Symbol" w:hint="default"/>
+      </w:rPr>
+    </w:lvl>
+    <w:lvl w:ilvl="7" w:tplc="40090003" w:tentative="1">
+      <w:start w:val="1"/>
+      <w:numFmt w:val="bullet"/>
+      <w:lvlText w:val="o"/>
+      <w:lvlJc w:val="left"/>
+      <w:pPr>
+        <w:ind w:left="5760" w:hanging="360"/>
+      </w:pPr>
+      <w:rPr>
+        <w:rFonts w:ascii="Courier New" w:hAnsi="Courier New" w:cs="Courier New" w:hint="default"/>
+      </w:rPr>
+    </w:lvl>
+    <w:lvl w:ilvl="8" w:tplc="40090005" w:tentative="1">
+      <w:start w:val="1"/>
+      <w:numFmt w:val="bullet"/>
+      <w:lvlText w:val=""/>
+      <w:lvlJc w:val="left"/>
+      <w:pPr>
+        <w:ind w:left="6480" w:hanging="360"/>
+      </w:pPr>
+      <w:rPr>
+        <w:rFonts w:ascii="Wingdings" w:hAnsi="Wingdings" w:hint="default"/>
+      </w:rPr>
+    </w:lvl>
+  </w:abstractNum>
+  <w:abstractNum w:abstractNumId="7" w15:restartNumberingAfterBreak="0">
+    <w:nsid w:val="49532803"/>
+    <w:multiLevelType w:val="hybridMultilevel"/>
+    <w:tmpl w:val="1B469F58"/>
+    <w:lvl w:ilvl="0" w:tplc="40090001">
+      <w:start w:val="1"/>
+      <w:numFmt w:val="bullet"/>
+      <w:lvlText w:val=""/>
+      <w:lvlJc w:val="left"/>
+      <w:pPr>
+        <w:ind w:left="720" w:hanging="360"/>
+      </w:pPr>
+      <w:rPr>
+        <w:rFonts w:ascii="Symbol" w:hAnsi="Symbol" w:hint="default"/>
+      </w:rPr>
+    </w:lvl>
+    <w:lvl w:ilvl="1" w:tplc="40090003" w:tentative="1">
+      <w:start w:val="1"/>
+      <w:numFmt w:val="bullet"/>
+      <w:lvlText w:val="o"/>
+      <w:lvlJc w:val="left"/>
+      <w:pPr>
+        <w:ind w:left="1440" w:hanging="360"/>
+      </w:pPr>
+      <w:rPr>
+        <w:rFonts w:ascii="Courier New" w:hAnsi="Courier New" w:cs="Courier New" w:hint="default"/>
+      </w:rPr>
+    </w:lvl>
+    <w:lvl w:ilvl="2" w:tplc="40090005" w:tentative="1">
+      <w:start w:val="1"/>
+      <w:numFmt w:val="bullet"/>
+      <w:lvlText w:val=""/>
+      <w:lvlJc w:val="left"/>
+      <w:pPr>
+        <w:ind w:left="2160" w:hanging="360"/>
+      </w:pPr>
+      <w:rPr>
+        <w:rFonts w:ascii="Wingdings" w:hAnsi="Wingdings" w:hint="default"/>
+      </w:rPr>
+    </w:lvl>
+    <w:lvl w:ilvl="3" w:tplc="40090001" w:tentative="1">
+      <w:start w:val="1"/>
+      <w:numFmt w:val="bullet"/>
+      <w:lvlText w:val=""/>
+      <w:lvlJc w:val="left"/>
+      <w:pPr>
+        <w:ind w:left="2880" w:hanging="360"/>
+      </w:pPr>
+      <w:rPr>
+        <w:rFonts w:ascii="Symbol" w:hAnsi="Symbol" w:hint="default"/>
+      </w:rPr>
+    </w:lvl>
+    <w:lvl w:ilvl="4" w:tplc="40090003" w:tentative="1">
+      <w:start w:val="1"/>
+      <w:numFmt w:val="bullet"/>
+      <w:lvlText w:val="o"/>
+      <w:lvlJc w:val="left"/>
+      <w:pPr>
+        <w:ind w:left="3600" w:hanging="360"/>
+      </w:pPr>
+      <w:rPr>
+        <w:rFonts w:ascii="Courier New" w:hAnsi="Courier New" w:cs="Courier New" w:hint="default"/>
+      </w:rPr>
+    </w:lvl>
+    <w:lvl w:ilvl="5" w:tplc="40090005" w:tentative="1">
+      <w:start w:val="1"/>
+      <w:numFmt w:val="bullet"/>
+      <w:lvlText w:val=""/>
+      <w:lvlJc w:val="left"/>
+      <w:pPr>
+        <w:ind w:left="4320" w:hanging="360"/>
+      </w:pPr>
+      <w:rPr>
+        <w:rFonts w:ascii="Wingdings" w:hAnsi="Wingdings" w:hint="default"/>
+      </w:rPr>
+    </w:lvl>
+    <w:lvl w:ilvl="6" w:tplc="40090001" w:tentative="1">
+      <w:start w:val="1"/>
+      <w:numFmt w:val="bullet"/>
+      <w:lvlText w:val=""/>
+      <w:lvlJc w:val="left"/>
+      <w:pPr>
+        <w:ind w:left="5040" w:hanging="360"/>
+      </w:pPr>
+      <w:rPr>
+        <w:rFonts w:ascii="Symbol" w:hAnsi="Symbol" w:hint="default"/>
+      </w:rPr>
+    </w:lvl>
+    <w:lvl w:ilvl="7" w:tplc="40090003" w:tentative="1">
+      <w:start w:val="1"/>
+      <w:numFmt w:val="bullet"/>
+      <w:lvlText w:val="o"/>
+      <w:lvlJc w:val="left"/>
+      <w:pPr>
+        <w:ind w:left="5760" w:hanging="360"/>
+      </w:pPr>
+      <w:rPr>
+        <w:rFonts w:ascii="Courier New" w:hAnsi="Courier New" w:cs="Courier New" w:hint="default"/>
+      </w:rPr>
+    </w:lvl>
+    <w:lvl w:ilvl="8" w:tplc="40090005" w:tentative="1">
+      <w:start w:val="1"/>
+      <w:numFmt w:val="bullet"/>
+      <w:lvlText w:val=""/>
+      <w:lvlJc w:val="left"/>
+      <w:pPr>
+        <w:ind w:left="6480" w:hanging="360"/>
+      </w:pPr>
+      <w:rPr>
+        <w:rFonts w:ascii="Wingdings" w:hAnsi="Wingdings" w:hint="default"/>
+      </w:rPr>
+    </w:lvl>
+  </w:abstractNum>
+  <w:abstractNum w:abstractNumId="8" w15:restartNumberingAfterBreak="0">
+    <w:nsid w:val="496E40D2"/>
+    <w:multiLevelType w:val="hybridMultilevel"/>
+    <w:tmpl w:val="4A064E12"/>
+    <w:lvl w:ilvl="0" w:tplc="40090003">
+      <w:start w:val="1"/>
+      <w:numFmt w:val="bullet"/>
+      <w:lvlText w:val="o"/>
+      <w:lvlJc w:val="left"/>
+      <w:pPr>
+        <w:ind w:left="720" w:hanging="360"/>
+      </w:pPr>
+      <w:rPr>
+        <w:rFonts w:ascii="Courier New" w:hAnsi="Courier New" w:cs="Courier New" w:hint="default"/>
+      </w:rPr>
+    </w:lvl>
+    <w:lvl w:ilvl="1" w:tplc="40090003" w:tentative="1">
+      <w:start w:val="1"/>
+      <w:numFmt w:val="bullet"/>
+      <w:lvlText w:val="o"/>
+      <w:lvlJc w:val="left"/>
+      <w:pPr>
+        <w:ind w:left="1440" w:hanging="360"/>
+      </w:pPr>
+      <w:rPr>
+        <w:rFonts w:ascii="Courier New" w:hAnsi="Courier New" w:cs="Courier New" w:hint="default"/>
+      </w:rPr>
+    </w:lvl>
+    <w:lvl w:ilvl="2" w:tplc="40090005" w:tentative="1">
+      <w:start w:val="1"/>
+      <w:numFmt w:val="bullet"/>
+      <w:lvlText w:val=""/>
+      <w:lvlJc w:val="left"/>
+      <w:pPr>
+        <w:ind w:left="2160" w:hanging="360"/>
+      </w:pPr>
+      <w:rPr>
+        <w:rFonts w:ascii="Wingdings" w:hAnsi="Wingdings" w:hint="default"/>
+      </w:rPr>
+    </w:lvl>
+    <w:lvl w:ilvl="3" w:tplc="40090001" w:tentative="1">
+      <w:start w:val="1"/>
+      <w:numFmt w:val="bullet"/>
+      <w:lvlText w:val=""/>
+      <w:lvlJc w:val="left"/>
+      <w:pPr>
+        <w:ind w:left="2880" w:hanging="360"/>
+      </w:pPr>
+      <w:rPr>
+        <w:rFonts w:ascii="Symbol" w:hAnsi="Symbol" w:hint="default"/>
+      </w:rPr>
+    </w:lvl>
+    <w:lvl w:ilvl="4" w:tplc="40090003" w:tentative="1">
+      <w:start w:val="1"/>
+      <w:numFmt w:val="bullet"/>
+      <w:lvlText w:val="o"/>
+      <w:lvlJc w:val="left"/>
+      <w:pPr>
+        <w:ind w:left="3600" w:hanging="360"/>
+      </w:pPr>
+      <w:rPr>
+        <w:rFonts w:ascii="Courier New" w:hAnsi="Courier New" w:cs="Courier New" w:hint="default"/>
+      </w:rPr>
+    </w:lvl>
+    <w:lvl w:ilvl="5" w:tplc="40090005" w:tentative="1">
+      <w:start w:val="1"/>
+      <w:numFmt w:val="bullet"/>
+      <w:lvlText w:val=""/>
+      <w:lvlJc w:val="left"/>
+      <w:pPr>
+        <w:ind w:left="4320" w:hanging="360"/>
+      </w:pPr>
+      <w:rPr>
+        <w:rFonts w:ascii="Wingdings" w:hAnsi="Wingdings" w:hint="default"/>
+      </w:rPr>
+    </w:lvl>
+    <w:lvl w:ilvl="6" w:tplc="40090001" w:tentative="1">
+      <w:start w:val="1"/>
+      <w:numFmt w:val="bullet"/>
+      <w:lvlText w:val=""/>
+      <w:lvlJc w:val="left"/>
+      <w:pPr>
+        <w:ind w:left="5040" w:hanging="360"/>
+      </w:pPr>
+      <w:rPr>
+        <w:rFonts w:ascii="Symbol" w:hAnsi="Symbol" w:hint="default"/>
+      </w:rPr>
+    </w:lvl>
+    <w:lvl w:ilvl="7" w:tplc="40090003" w:tentative="1">
+      <w:start w:val="1"/>
+      <w:numFmt w:val="bullet"/>
+      <w:lvlText w:val="o"/>
+      <w:lvlJc w:val="left"/>
+      <w:pPr>
+        <w:ind w:left="5760" w:hanging="360"/>
+      </w:pPr>
+      <w:rPr>
+        <w:rFonts w:ascii="Courier New" w:hAnsi="Courier New" w:cs="Courier New" w:hint="default"/>
+      </w:rPr>
+    </w:lvl>
+    <w:lvl w:ilvl="8" w:tplc="40090005" w:tentative="1">
+      <w:start w:val="1"/>
+      <w:numFmt w:val="bullet"/>
+      <w:lvlText w:val=""/>
+      <w:lvlJc w:val="left"/>
+      <w:pPr>
+        <w:ind w:left="6480" w:hanging="360"/>
+      </w:pPr>
+      <w:rPr>
+        <w:rFonts w:ascii="Wingdings" w:hAnsi="Wingdings" w:hint="default"/>
+      </w:rPr>
+    </w:lvl>
+  </w:abstractNum>
+  <w:abstractNum w:abstractNumId="9" w15:restartNumberingAfterBreak="0">
     <w:nsid w:val="4E136D63"/>
     <w:multiLevelType w:val="hybridMultilevel"/>
     <w:tmpl w:val="6D66760C"/>
@@ -804,7 +1946,7 @@
       </w:pPr>
     </w:lvl>
   </w:abstractNum>
-  <w:abstractNum w:abstractNumId="3" w15:restartNumberingAfterBreak="0">
+  <w:abstractNum w:abstractNumId="10" w15:restartNumberingAfterBreak="0">
     <w:nsid w:val="54520D50"/>
     <w:multiLevelType w:val="hybridMultilevel"/>
     <w:tmpl w:val="7DC0A4F2"/>
@@ -893,7 +2035,7 @@
       </w:pPr>
     </w:lvl>
   </w:abstractNum>
-  <w:abstractNum w:abstractNumId="4" w15:restartNumberingAfterBreak="0">
+  <w:abstractNum w:abstractNumId="11" w15:restartNumberingAfterBreak="0">
     <w:nsid w:val="60527660"/>
     <w:multiLevelType w:val="hybridMultilevel"/>
     <w:tmpl w:val="314E0C5A"/>
@@ -979,20 +2121,607 @@
       </w:pPr>
     </w:lvl>
   </w:abstractNum>
+  <w:abstractNum w:abstractNumId="12" w15:restartNumberingAfterBreak="0">
+    <w:nsid w:val="64B42770"/>
+    <w:multiLevelType w:val="hybridMultilevel"/>
+    <w:tmpl w:val="94FAB80E"/>
+    <w:lvl w:ilvl="0" w:tplc="40090001">
+      <w:start w:val="1"/>
+      <w:numFmt w:val="bullet"/>
+      <w:lvlText w:val=""/>
+      <w:lvlJc w:val="left"/>
+      <w:pPr>
+        <w:ind w:left="720" w:hanging="360"/>
+      </w:pPr>
+      <w:rPr>
+        <w:rFonts w:ascii="Symbol" w:hAnsi="Symbol" w:hint="default"/>
+        <w:b/>
+      </w:rPr>
+    </w:lvl>
+    <w:lvl w:ilvl="1" w:tplc="40090019">
+      <w:start w:val="1"/>
+      <w:numFmt w:val="lowerLetter"/>
+      <w:lvlText w:val="%2."/>
+      <w:lvlJc w:val="left"/>
+      <w:pPr>
+        <w:ind w:left="1440" w:hanging="360"/>
+      </w:pPr>
+    </w:lvl>
+    <w:lvl w:ilvl="2" w:tplc="4009001B">
+      <w:start w:val="1"/>
+      <w:numFmt w:val="lowerRoman"/>
+      <w:lvlText w:val="%3."/>
+      <w:lvlJc w:val="right"/>
+      <w:pPr>
+        <w:ind w:left="2160" w:hanging="180"/>
+      </w:pPr>
+    </w:lvl>
+    <w:lvl w:ilvl="3" w:tplc="4009000F">
+      <w:start w:val="1"/>
+      <w:numFmt w:val="decimal"/>
+      <w:lvlText w:val="%4."/>
+      <w:lvlJc w:val="left"/>
+      <w:pPr>
+        <w:ind w:left="2880" w:hanging="360"/>
+      </w:pPr>
+    </w:lvl>
+    <w:lvl w:ilvl="4" w:tplc="40090019" w:tentative="1">
+      <w:start w:val="1"/>
+      <w:numFmt w:val="lowerLetter"/>
+      <w:lvlText w:val="%5."/>
+      <w:lvlJc w:val="left"/>
+      <w:pPr>
+        <w:ind w:left="3600" w:hanging="360"/>
+      </w:pPr>
+    </w:lvl>
+    <w:lvl w:ilvl="5" w:tplc="4009001B" w:tentative="1">
+      <w:start w:val="1"/>
+      <w:numFmt w:val="lowerRoman"/>
+      <w:lvlText w:val="%6."/>
+      <w:lvlJc w:val="right"/>
+      <w:pPr>
+        <w:ind w:left="4320" w:hanging="180"/>
+      </w:pPr>
+    </w:lvl>
+    <w:lvl w:ilvl="6" w:tplc="4009000F" w:tentative="1">
+      <w:start w:val="1"/>
+      <w:numFmt w:val="decimal"/>
+      <w:lvlText w:val="%7."/>
+      <w:lvlJc w:val="left"/>
+      <w:pPr>
+        <w:ind w:left="5040" w:hanging="360"/>
+      </w:pPr>
+    </w:lvl>
+    <w:lvl w:ilvl="7" w:tplc="40090019" w:tentative="1">
+      <w:start w:val="1"/>
+      <w:numFmt w:val="lowerLetter"/>
+      <w:lvlText w:val="%8."/>
+      <w:lvlJc w:val="left"/>
+      <w:pPr>
+        <w:ind w:left="5760" w:hanging="360"/>
+      </w:pPr>
+    </w:lvl>
+    <w:lvl w:ilvl="8" w:tplc="4009001B" w:tentative="1">
+      <w:start w:val="1"/>
+      <w:numFmt w:val="lowerRoman"/>
+      <w:lvlText w:val="%9."/>
+      <w:lvlJc w:val="right"/>
+      <w:pPr>
+        <w:ind w:left="6480" w:hanging="180"/>
+      </w:pPr>
+    </w:lvl>
+  </w:abstractNum>
+  <w:abstractNum w:abstractNumId="13" w15:restartNumberingAfterBreak="0">
+    <w:nsid w:val="6CB11233"/>
+    <w:multiLevelType w:val="multilevel"/>
+    <w:tmpl w:val="6B1EB664"/>
+    <w:lvl w:ilvl="0">
+      <w:start w:val="1"/>
+      <w:numFmt w:val="bullet"/>
+      <w:lvlText w:val=""/>
+      <w:lvlJc w:val="left"/>
+      <w:pPr>
+        <w:ind w:left="360" w:hanging="360"/>
+      </w:pPr>
+      <w:rPr>
+        <w:rFonts w:ascii="Symbol" w:hAnsi="Symbol" w:hint="default"/>
+      </w:rPr>
+    </w:lvl>
+    <w:lvl w:ilvl="1">
+      <w:start w:val="1"/>
+      <w:numFmt w:val="bullet"/>
+      <w:lvlText w:val=""/>
+      <w:lvlJc w:val="left"/>
+      <w:pPr>
+        <w:ind w:left="720" w:hanging="360"/>
+      </w:pPr>
+      <w:rPr>
+        <w:rFonts w:ascii="Wingdings" w:hAnsi="Wingdings" w:hint="default"/>
+      </w:rPr>
+    </w:lvl>
+    <w:lvl w:ilvl="2">
+      <w:start w:val="1"/>
+      <w:numFmt w:val="bullet"/>
+      <w:lvlText w:val=""/>
+      <w:lvlJc w:val="left"/>
+      <w:pPr>
+        <w:ind w:left="1080" w:hanging="360"/>
+      </w:pPr>
+      <w:rPr>
+        <w:rFonts w:ascii="Wingdings" w:hAnsi="Wingdings" w:hint="default"/>
+      </w:rPr>
+    </w:lvl>
+    <w:lvl w:ilvl="3">
+      <w:start w:val="1"/>
+      <w:numFmt w:val="bullet"/>
+      <w:lvlText w:val=""/>
+      <w:lvlJc w:val="left"/>
+      <w:pPr>
+        <w:ind w:left="1440" w:hanging="360"/>
+      </w:pPr>
+      <w:rPr>
+        <w:rFonts w:ascii="Symbol" w:hAnsi="Symbol" w:hint="default"/>
+      </w:rPr>
+    </w:lvl>
+    <w:lvl w:ilvl="4">
+      <w:start w:val="1"/>
+      <w:numFmt w:val="bullet"/>
+      <w:lvlText w:val=""/>
+      <w:lvlJc w:val="left"/>
+      <w:pPr>
+        <w:ind w:left="1800" w:hanging="360"/>
+      </w:pPr>
+      <w:rPr>
+        <w:rFonts w:ascii="Symbol" w:hAnsi="Symbol" w:hint="default"/>
+      </w:rPr>
+    </w:lvl>
+    <w:lvl w:ilvl="5">
+      <w:start w:val="1"/>
+      <w:numFmt w:val="bullet"/>
+      <w:lvlText w:val=""/>
+      <w:lvlJc w:val="left"/>
+      <w:pPr>
+        <w:ind w:left="2160" w:hanging="360"/>
+      </w:pPr>
+      <w:rPr>
+        <w:rFonts w:ascii="Wingdings" w:hAnsi="Wingdings" w:hint="default"/>
+      </w:rPr>
+    </w:lvl>
+    <w:lvl w:ilvl="6">
+      <w:start w:val="1"/>
+      <w:numFmt w:val="bullet"/>
+      <w:lvlText w:val=""/>
+      <w:lvlJc w:val="left"/>
+      <w:pPr>
+        <w:ind w:left="2520" w:hanging="360"/>
+      </w:pPr>
+      <w:rPr>
+        <w:rFonts w:ascii="Wingdings" w:hAnsi="Wingdings" w:hint="default"/>
+      </w:rPr>
+    </w:lvl>
+    <w:lvl w:ilvl="7">
+      <w:start w:val="1"/>
+      <w:numFmt w:val="bullet"/>
+      <w:lvlText w:val=""/>
+      <w:lvlJc w:val="left"/>
+      <w:pPr>
+        <w:ind w:left="2880" w:hanging="360"/>
+      </w:pPr>
+      <w:rPr>
+        <w:rFonts w:ascii="Symbol" w:hAnsi="Symbol" w:hint="default"/>
+      </w:rPr>
+    </w:lvl>
+    <w:lvl w:ilvl="8">
+      <w:start w:val="1"/>
+      <w:numFmt w:val="bullet"/>
+      <w:lvlText w:val=""/>
+      <w:lvlJc w:val="left"/>
+      <w:pPr>
+        <w:ind w:left="3240" w:hanging="360"/>
+      </w:pPr>
+      <w:rPr>
+        <w:rFonts w:ascii="Symbol" w:hAnsi="Symbol" w:hint="default"/>
+      </w:rPr>
+    </w:lvl>
+  </w:abstractNum>
+  <w:abstractNum w:abstractNumId="14" w15:restartNumberingAfterBreak="0">
+    <w:nsid w:val="71F04E5E"/>
+    <w:multiLevelType w:val="hybridMultilevel"/>
+    <w:tmpl w:val="7EB09B94"/>
+    <w:lvl w:ilvl="0" w:tplc="40090001">
+      <w:start w:val="1"/>
+      <w:numFmt w:val="bullet"/>
+      <w:lvlText w:val=""/>
+      <w:lvlJc w:val="left"/>
+      <w:pPr>
+        <w:ind w:left="720" w:hanging="360"/>
+      </w:pPr>
+      <w:rPr>
+        <w:rFonts w:ascii="Symbol" w:hAnsi="Symbol" w:hint="default"/>
+      </w:rPr>
+    </w:lvl>
+    <w:lvl w:ilvl="1" w:tplc="40090003" w:tentative="1">
+      <w:start w:val="1"/>
+      <w:numFmt w:val="bullet"/>
+      <w:lvlText w:val="o"/>
+      <w:lvlJc w:val="left"/>
+      <w:pPr>
+        <w:ind w:left="1440" w:hanging="360"/>
+      </w:pPr>
+      <w:rPr>
+        <w:rFonts w:ascii="Courier New" w:hAnsi="Courier New" w:cs="Courier New" w:hint="default"/>
+      </w:rPr>
+    </w:lvl>
+    <w:lvl w:ilvl="2" w:tplc="40090005" w:tentative="1">
+      <w:start w:val="1"/>
+      <w:numFmt w:val="bullet"/>
+      <w:lvlText w:val=""/>
+      <w:lvlJc w:val="left"/>
+      <w:pPr>
+        <w:ind w:left="2160" w:hanging="360"/>
+      </w:pPr>
+      <w:rPr>
+        <w:rFonts w:ascii="Wingdings" w:hAnsi="Wingdings" w:hint="default"/>
+      </w:rPr>
+    </w:lvl>
+    <w:lvl w:ilvl="3" w:tplc="40090001" w:tentative="1">
+      <w:start w:val="1"/>
+      <w:numFmt w:val="bullet"/>
+      <w:lvlText w:val=""/>
+      <w:lvlJc w:val="left"/>
+      <w:pPr>
+        <w:ind w:left="2880" w:hanging="360"/>
+      </w:pPr>
+      <w:rPr>
+        <w:rFonts w:ascii="Symbol" w:hAnsi="Symbol" w:hint="default"/>
+      </w:rPr>
+    </w:lvl>
+    <w:lvl w:ilvl="4" w:tplc="40090003" w:tentative="1">
+      <w:start w:val="1"/>
+      <w:numFmt w:val="bullet"/>
+      <w:lvlText w:val="o"/>
+      <w:lvlJc w:val="left"/>
+      <w:pPr>
+        <w:ind w:left="3600" w:hanging="360"/>
+      </w:pPr>
+      <w:rPr>
+        <w:rFonts w:ascii="Courier New" w:hAnsi="Courier New" w:cs="Courier New" w:hint="default"/>
+      </w:rPr>
+    </w:lvl>
+    <w:lvl w:ilvl="5" w:tplc="40090005" w:tentative="1">
+      <w:start w:val="1"/>
+      <w:numFmt w:val="bullet"/>
+      <w:lvlText w:val=""/>
+      <w:lvlJc w:val="left"/>
+      <w:pPr>
+        <w:ind w:left="4320" w:hanging="360"/>
+      </w:pPr>
+      <w:rPr>
+        <w:rFonts w:ascii="Wingdings" w:hAnsi="Wingdings" w:hint="default"/>
+      </w:rPr>
+    </w:lvl>
+    <w:lvl w:ilvl="6" w:tplc="40090001" w:tentative="1">
+      <w:start w:val="1"/>
+      <w:numFmt w:val="bullet"/>
+      <w:lvlText w:val=""/>
+      <w:lvlJc w:val="left"/>
+      <w:pPr>
+        <w:ind w:left="5040" w:hanging="360"/>
+      </w:pPr>
+      <w:rPr>
+        <w:rFonts w:ascii="Symbol" w:hAnsi="Symbol" w:hint="default"/>
+      </w:rPr>
+    </w:lvl>
+    <w:lvl w:ilvl="7" w:tplc="40090003" w:tentative="1">
+      <w:start w:val="1"/>
+      <w:numFmt w:val="bullet"/>
+      <w:lvlText w:val="o"/>
+      <w:lvlJc w:val="left"/>
+      <w:pPr>
+        <w:ind w:left="5760" w:hanging="360"/>
+      </w:pPr>
+      <w:rPr>
+        <w:rFonts w:ascii="Courier New" w:hAnsi="Courier New" w:cs="Courier New" w:hint="default"/>
+      </w:rPr>
+    </w:lvl>
+    <w:lvl w:ilvl="8" w:tplc="40090005" w:tentative="1">
+      <w:start w:val="1"/>
+      <w:numFmt w:val="bullet"/>
+      <w:lvlText w:val=""/>
+      <w:lvlJc w:val="left"/>
+      <w:pPr>
+        <w:ind w:left="6480" w:hanging="360"/>
+      </w:pPr>
+      <w:rPr>
+        <w:rFonts w:ascii="Wingdings" w:hAnsi="Wingdings" w:hint="default"/>
+      </w:rPr>
+    </w:lvl>
+  </w:abstractNum>
+  <w:abstractNum w:abstractNumId="15" w15:restartNumberingAfterBreak="0">
+    <w:nsid w:val="75BE4174"/>
+    <w:multiLevelType w:val="hybridMultilevel"/>
+    <w:tmpl w:val="4D7CF81E"/>
+    <w:lvl w:ilvl="0" w:tplc="40090001">
+      <w:start w:val="1"/>
+      <w:numFmt w:val="bullet"/>
+      <w:lvlText w:val=""/>
+      <w:lvlJc w:val="left"/>
+      <w:pPr>
+        <w:ind w:left="720" w:hanging="360"/>
+      </w:pPr>
+      <w:rPr>
+        <w:rFonts w:ascii="Symbol" w:hAnsi="Symbol" w:hint="default"/>
+      </w:rPr>
+    </w:lvl>
+    <w:lvl w:ilvl="1" w:tplc="40090003">
+      <w:start w:val="1"/>
+      <w:numFmt w:val="bullet"/>
+      <w:lvlText w:val="o"/>
+      <w:lvlJc w:val="left"/>
+      <w:pPr>
+        <w:ind w:left="1440" w:hanging="360"/>
+      </w:pPr>
+      <w:rPr>
+        <w:rFonts w:ascii="Courier New" w:hAnsi="Courier New" w:cs="Courier New" w:hint="default"/>
+      </w:rPr>
+    </w:lvl>
+    <w:lvl w:ilvl="2" w:tplc="40090005">
+      <w:start w:val="1"/>
+      <w:numFmt w:val="bullet"/>
+      <w:lvlText w:val=""/>
+      <w:lvlJc w:val="left"/>
+      <w:pPr>
+        <w:ind w:left="2160" w:hanging="360"/>
+      </w:pPr>
+      <w:rPr>
+        <w:rFonts w:ascii="Wingdings" w:hAnsi="Wingdings" w:hint="default"/>
+      </w:rPr>
+    </w:lvl>
+    <w:lvl w:ilvl="3" w:tplc="40090001">
+      <w:start w:val="1"/>
+      <w:numFmt w:val="bullet"/>
+      <w:lvlText w:val=""/>
+      <w:lvlJc w:val="left"/>
+      <w:pPr>
+        <w:ind w:left="2880" w:hanging="360"/>
+      </w:pPr>
+      <w:rPr>
+        <w:rFonts w:ascii="Symbol" w:hAnsi="Symbol" w:hint="default"/>
+      </w:rPr>
+    </w:lvl>
+    <w:lvl w:ilvl="4" w:tplc="40090003" w:tentative="1">
+      <w:start w:val="1"/>
+      <w:numFmt w:val="bullet"/>
+      <w:lvlText w:val="o"/>
+      <w:lvlJc w:val="left"/>
+      <w:pPr>
+        <w:ind w:left="3600" w:hanging="360"/>
+      </w:pPr>
+      <w:rPr>
+        <w:rFonts w:ascii="Courier New" w:hAnsi="Courier New" w:cs="Courier New" w:hint="default"/>
+      </w:rPr>
+    </w:lvl>
+    <w:lvl w:ilvl="5" w:tplc="40090005" w:tentative="1">
+      <w:start w:val="1"/>
+      <w:numFmt w:val="bullet"/>
+      <w:lvlText w:val=""/>
+      <w:lvlJc w:val="left"/>
+      <w:pPr>
+        <w:ind w:left="4320" w:hanging="360"/>
+      </w:pPr>
+      <w:rPr>
+        <w:rFonts w:ascii="Wingdings" w:hAnsi="Wingdings" w:hint="default"/>
+      </w:rPr>
+    </w:lvl>
+    <w:lvl w:ilvl="6" w:tplc="40090001" w:tentative="1">
+      <w:start w:val="1"/>
+      <w:numFmt w:val="bullet"/>
+      <w:lvlText w:val=""/>
+      <w:lvlJc w:val="left"/>
+      <w:pPr>
+        <w:ind w:left="5040" w:hanging="360"/>
+      </w:pPr>
+      <w:rPr>
+        <w:rFonts w:ascii="Symbol" w:hAnsi="Symbol" w:hint="default"/>
+      </w:rPr>
+    </w:lvl>
+    <w:lvl w:ilvl="7" w:tplc="40090003" w:tentative="1">
+      <w:start w:val="1"/>
+      <w:numFmt w:val="bullet"/>
+      <w:lvlText w:val="o"/>
+      <w:lvlJc w:val="left"/>
+      <w:pPr>
+        <w:ind w:left="5760" w:hanging="360"/>
+      </w:pPr>
+      <w:rPr>
+        <w:rFonts w:ascii="Courier New" w:hAnsi="Courier New" w:cs="Courier New" w:hint="default"/>
+      </w:rPr>
+    </w:lvl>
+    <w:lvl w:ilvl="8" w:tplc="40090005" w:tentative="1">
+      <w:start w:val="1"/>
+      <w:numFmt w:val="bullet"/>
+      <w:lvlText w:val=""/>
+      <w:lvlJc w:val="left"/>
+      <w:pPr>
+        <w:ind w:left="6480" w:hanging="360"/>
+      </w:pPr>
+      <w:rPr>
+        <w:rFonts w:ascii="Wingdings" w:hAnsi="Wingdings" w:hint="default"/>
+      </w:rPr>
+    </w:lvl>
+  </w:abstractNum>
+  <w:abstractNum w:abstractNumId="16" w15:restartNumberingAfterBreak="0">
+    <w:nsid w:val="7F604E3A"/>
+    <w:multiLevelType w:val="hybridMultilevel"/>
+    <w:tmpl w:val="A696311A"/>
+    <w:lvl w:ilvl="0" w:tplc="40090001">
+      <w:start w:val="1"/>
+      <w:numFmt w:val="bullet"/>
+      <w:lvlText w:val=""/>
+      <w:lvlJc w:val="left"/>
+      <w:pPr>
+        <w:ind w:left="720" w:hanging="360"/>
+      </w:pPr>
+      <w:rPr>
+        <w:rFonts w:ascii="Symbol" w:hAnsi="Symbol" w:hint="default"/>
+      </w:rPr>
+    </w:lvl>
+    <w:lvl w:ilvl="1" w:tplc="40090003" w:tentative="1">
+      <w:start w:val="1"/>
+      <w:numFmt w:val="bullet"/>
+      <w:lvlText w:val="o"/>
+      <w:lvlJc w:val="left"/>
+      <w:pPr>
+        <w:ind w:left="1440" w:hanging="360"/>
+      </w:pPr>
+      <w:rPr>
+        <w:rFonts w:ascii="Courier New" w:hAnsi="Courier New" w:cs="Courier New" w:hint="default"/>
+      </w:rPr>
+    </w:lvl>
+    <w:lvl w:ilvl="2" w:tplc="40090005" w:tentative="1">
+      <w:start w:val="1"/>
+      <w:numFmt w:val="bullet"/>
+      <w:lvlText w:val=""/>
+      <w:lvlJc w:val="left"/>
+      <w:pPr>
+        <w:ind w:left="2160" w:hanging="360"/>
+      </w:pPr>
+      <w:rPr>
+        <w:rFonts w:ascii="Wingdings" w:hAnsi="Wingdings" w:hint="default"/>
+      </w:rPr>
+    </w:lvl>
+    <w:lvl w:ilvl="3" w:tplc="40090001" w:tentative="1">
+      <w:start w:val="1"/>
+      <w:numFmt w:val="bullet"/>
+      <w:lvlText w:val=""/>
+      <w:lvlJc w:val="left"/>
+      <w:pPr>
+        <w:ind w:left="2880" w:hanging="360"/>
+      </w:pPr>
+      <w:rPr>
+        <w:rFonts w:ascii="Symbol" w:hAnsi="Symbol" w:hint="default"/>
+      </w:rPr>
+    </w:lvl>
+    <w:lvl w:ilvl="4" w:tplc="40090003" w:tentative="1">
+      <w:start w:val="1"/>
+      <w:numFmt w:val="bullet"/>
+      <w:lvlText w:val="o"/>
+      <w:lvlJc w:val="left"/>
+      <w:pPr>
+        <w:ind w:left="3600" w:hanging="360"/>
+      </w:pPr>
+      <w:rPr>
+        <w:rFonts w:ascii="Courier New" w:hAnsi="Courier New" w:cs="Courier New" w:hint="default"/>
+      </w:rPr>
+    </w:lvl>
+    <w:lvl w:ilvl="5" w:tplc="40090005" w:tentative="1">
+      <w:start w:val="1"/>
+      <w:numFmt w:val="bullet"/>
+      <w:lvlText w:val=""/>
+      <w:lvlJc w:val="left"/>
+      <w:pPr>
+        <w:ind w:left="4320" w:hanging="360"/>
+      </w:pPr>
+      <w:rPr>
+        <w:rFonts w:ascii="Wingdings" w:hAnsi="Wingdings" w:hint="default"/>
+      </w:rPr>
+    </w:lvl>
+    <w:lvl w:ilvl="6" w:tplc="40090001" w:tentative="1">
+      <w:start w:val="1"/>
+      <w:numFmt w:val="bullet"/>
+      <w:lvlText w:val=""/>
+      <w:lvlJc w:val="left"/>
+      <w:pPr>
+        <w:ind w:left="5040" w:hanging="360"/>
+      </w:pPr>
+      <w:rPr>
+        <w:rFonts w:ascii="Symbol" w:hAnsi="Symbol" w:hint="default"/>
+      </w:rPr>
+    </w:lvl>
+    <w:lvl w:ilvl="7" w:tplc="40090003" w:tentative="1">
+      <w:start w:val="1"/>
+      <w:numFmt w:val="bullet"/>
+      <w:lvlText w:val="o"/>
+      <w:lvlJc w:val="left"/>
+      <w:pPr>
+        <w:ind w:left="5760" w:hanging="360"/>
+      </w:pPr>
+      <w:rPr>
+        <w:rFonts w:ascii="Courier New" w:hAnsi="Courier New" w:cs="Courier New" w:hint="default"/>
+      </w:rPr>
+    </w:lvl>
+    <w:lvl w:ilvl="8" w:tplc="40090005" w:tentative="1">
+      <w:start w:val="1"/>
+      <w:numFmt w:val="bullet"/>
+      <w:lvlText w:val=""/>
+      <w:lvlJc w:val="left"/>
+      <w:pPr>
+        <w:ind w:left="6480" w:hanging="360"/>
+      </w:pPr>
+      <w:rPr>
+        <w:rFonts w:ascii="Wingdings" w:hAnsi="Wingdings" w:hint="default"/>
+      </w:rPr>
+    </w:lvl>
+  </w:abstractNum>
   <w:num w:numId="1">
+    <w:abstractNumId w:val="11"/>
+  </w:num>
+  <w:num w:numId="2">
+    <w:abstractNumId w:val="9"/>
+  </w:num>
+  <w:num w:numId="3">
+    <w:abstractNumId w:val="1"/>
+  </w:num>
+  <w:num w:numId="4">
+    <w:abstractNumId w:val="10"/>
+  </w:num>
+  <w:num w:numId="5">
     <w:abstractNumId w:val="4"/>
   </w:num>
-  <w:num w:numId="2">
+  <w:num w:numId="6">
     <w:abstractNumId w:val="2"/>
   </w:num>
-  <w:num w:numId="3">
-    <w:abstractNumId w:val="0"/>
+  <w:num w:numId="7">
+    <w:abstractNumId w:val="15"/>
   </w:num>
-  <w:num w:numId="4">
+  <w:num w:numId="8">
+    <w:abstractNumId w:val="14"/>
+  </w:num>
+  <w:num w:numId="9">
+    <w:abstractNumId w:val="6"/>
+  </w:num>
+  <w:num w:numId="10">
     <w:abstractNumId w:val="3"/>
   </w:num>
-  <w:num w:numId="5">
-    <w:abstractNumId w:val="1"/>
+  <w:num w:numId="11">
+    <w:abstractNumId w:val="8"/>
+  </w:num>
+  <w:num w:numId="12">
+    <w:abstractNumId w:val="5"/>
+  </w:num>
+  <w:num w:numId="13">
+    <w:abstractNumId w:val="13"/>
+    <w:lvlOverride w:ilvl="0"/>
+    <w:lvlOverride w:ilvl="1"/>
+    <w:lvlOverride w:ilvl="2"/>
+    <w:lvlOverride w:ilvl="3"/>
+    <w:lvlOverride w:ilvl="4"/>
+    <w:lvlOverride w:ilvl="5"/>
+    <w:lvlOverride w:ilvl="6"/>
+    <w:lvlOverride w:ilvl="7"/>
+    <w:lvlOverride w:ilvl="8"/>
+  </w:num>
+  <w:num w:numId="14">
+    <w:abstractNumId w:val="12"/>
+  </w:num>
+  <w:num w:numId="15">
+    <w:abstractNumId w:val="16"/>
+  </w:num>
+  <w:num w:numId="16">
+    <w:abstractNumId w:val="7"/>
+  </w:num>
+  <w:num w:numId="17">
+    <w:abstractNumId w:val="0"/>
   </w:num>
 </w:numbering>
 </file>
@@ -2150,7 +3879,7 @@
 </file>
 
 <file path=customXml/itemProps1.xml><?xml version="1.0" encoding="utf-8"?>
-<ds:datastoreItem xmlns:ds="http://schemas.openxmlformats.org/officeDocument/2006/customXml" ds:itemID="{17952924-92A3-4958-B176-D6C52F6BB7EA}">
+<ds:datastoreItem xmlns:ds="http://schemas.openxmlformats.org/officeDocument/2006/customXml" ds:itemID="{0F4D1EBE-9406-43F3-BC34-54CC6426D154}">
   <ds:schemaRefs>
     <ds:schemaRef ds:uri="http://schemas.openxmlformats.org/officeDocument/2006/bibliography"/>
   </ds:schemaRefs>

</xml_diff>